<commit_message>
Created the weekly summary file
</commit_message>
<xml_diff>
--- a/Weekly Summaries/Weekly Summary.docx
+++ b/Weekly Summaries/Weekly Summary.docx
@@ -31,7 +31,17 @@
           <w:sz w:val="40"/>
           <w:szCs w:val="40"/>
         </w:rPr>
-        <w:t>08-05-2025</w:t>
+        <w:t>23</w:t>
+      </w:r>
+      <w:r>
+        <w:rPr>
+          <w:rFonts w:ascii="Times New Roman" w:hAnsi="Times New Roman" w:cs="Times New Roman"/>
+          <w:b/>
+          <w:bCs/>
+          <w:sz w:val="40"/>
+          <w:szCs w:val="40"/>
+        </w:rPr>
+        <w:t>-05-2025</w:t>
       </w:r>
       <w:r>
         <w:rPr>
@@ -90,31 +100,7 @@
           <w:sz w:val="28"/>
           <w:szCs w:val="28"/>
         </w:rPr>
-        <w:t>Tried changing the calibration offsets to reduce the YPR drift. Did not yield significant results</w:t>
-      </w:r>
-      <w:r>
-        <w:rPr>
-          <w:rFonts w:ascii="Times New Roman" w:hAnsi="Times New Roman" w:cs="Times New Roman"/>
-          <w:sz w:val="28"/>
-          <w:szCs w:val="28"/>
-        </w:rPr>
-        <w:t>. Decided to focus on getting angles from</w:t>
-      </w:r>
-      <w:r>
-        <w:rPr>
-          <w:rFonts w:ascii="Times New Roman" w:hAnsi="Times New Roman" w:cs="Times New Roman"/>
-          <w:sz w:val="28"/>
-          <w:szCs w:val="28"/>
-        </w:rPr>
-        <w:t xml:space="preserve"> </w:t>
-      </w:r>
-      <w:r>
-        <w:rPr>
-          <w:rFonts w:ascii="Times New Roman" w:hAnsi="Times New Roman" w:cs="Times New Roman"/>
-          <w:sz w:val="28"/>
-          <w:szCs w:val="28"/>
-        </w:rPr>
-        <w:t>raw acceleration values</w:t>
+        <w:t>Completed static measurements at 8.2 Kgs and 14.3 Kgs using Arduino.</w:t>
       </w:r>
     </w:p>
     <w:p>
@@ -140,7 +126,7 @@
           <w:sz w:val="28"/>
           <w:szCs w:val="28"/>
         </w:rPr>
-        <w:t>Found out true YPR movements and verified them with MPU 6050 documentation.</w:t>
+        <w:t>Completed iPhone recordings at 8.2 Kgs and 14.3 Kgs in the extension range of 1360 mm to 1560 mm.</w:t>
       </w:r>
     </w:p>
     <w:p>
@@ -166,7 +152,7 @@
           <w:sz w:val="28"/>
           <w:szCs w:val="28"/>
         </w:rPr>
-        <w:t>Created an Arduino sketch which outputs only pitch and roll angles from the accelerometer readings (can be helpful in knowing the sensor’s calibration and accuracy)</w:t>
+        <w:t>Did a comparative representation between previously measured and currently measured data.</w:t>
       </w:r>
     </w:p>
     <w:p>
@@ -192,7 +178,7 @@
           <w:sz w:val="28"/>
           <w:szCs w:val="28"/>
         </w:rPr>
-        <w:t>Categorized previous data based on the presence of accelerometer readings</w:t>
+        <w:t>Looked into basic operations and parts of delta robots</w:t>
       </w:r>
     </w:p>
     <w:p>
@@ -218,7 +204,7 @@
           <w:sz w:val="28"/>
           <w:szCs w:val="28"/>
         </w:rPr>
-        <w:t>Applied butter filter to the previous measurements and found the best suited filtering parameters through trial and error</w:t>
+        <w:t>Went through the research article in detail and tried to understand most of the math</w:t>
       </w:r>
     </w:p>
     <w:p>
@@ -244,23 +230,7 @@
           <w:sz w:val="28"/>
           <w:szCs w:val="28"/>
         </w:rPr>
-        <w:t xml:space="preserve">Plotted all the previous measurements with </w:t>
-      </w:r>
-      <w:r>
-        <w:rPr>
-          <w:rFonts w:ascii="Times New Roman" w:hAnsi="Times New Roman" w:cs="Times New Roman"/>
-          <w:sz w:val="28"/>
-          <w:szCs w:val="28"/>
-        </w:rPr>
-        <w:t xml:space="preserve">filtered </w:t>
-      </w:r>
-      <w:r>
-        <w:rPr>
-          <w:rFonts w:ascii="Times New Roman" w:hAnsi="Times New Roman" w:cs="Times New Roman"/>
-          <w:sz w:val="28"/>
-          <w:szCs w:val="28"/>
-        </w:rPr>
-        <w:t>accelerometer readings</w:t>
+        <w:t>Went through the C++ files to get a general understanding and started working on converting them into python.</w:t>
       </w:r>
     </w:p>
     <w:p>
@@ -286,16 +256,11 @@
           <w:sz w:val="28"/>
           <w:szCs w:val="28"/>
         </w:rPr>
-        <w:t>Described the important aspects and key trends of each measurement done previously</w:t>
+        <w:t>Created a GitHub repository for better record keeping and uniformity</w:t>
       </w:r>
     </w:p>
     <w:p>
       <w:pPr>
-        <w:pStyle w:val="ListParagraph"/>
-        <w:numPr>
-          <w:ilvl w:val="0"/>
-          <w:numId w:val="1"/>
-        </w:numPr>
         <w:spacing w:line="360" w:lineRule="auto"/>
         <w:jc w:val="both"/>
         <w:rPr>
@@ -309,10 +274,12 @@
       <w:r>
         <w:rPr>
           <w:rFonts w:ascii="Times New Roman" w:hAnsi="Times New Roman" w:cs="Times New Roman"/>
-          <w:sz w:val="28"/>
-          <w:szCs w:val="28"/>
-        </w:rPr>
-        <w:t>Replicated some of the static measurements done previously and obtained similar angle variations.</w:t>
+          <w:b/>
+          <w:bCs/>
+          <w:sz w:val="32"/>
+          <w:szCs w:val="32"/>
+        </w:rPr>
+        <w:t>Problems I faced:</w:t>
       </w:r>
     </w:p>
     <w:p>
@@ -335,7 +302,17 @@
           <w:sz w:val="32"/>
           <w:szCs w:val="32"/>
         </w:rPr>
-        <w:t>Problems I faced:</w:t>
+        <w:t>Possibilities for future tasks</w:t>
+      </w:r>
+      <w:r>
+        <w:rPr>
+          <w:rFonts w:ascii="Times New Roman" w:hAnsi="Times New Roman" w:cs="Times New Roman"/>
+          <w:b/>
+          <w:bCs/>
+          <w:sz w:val="32"/>
+          <w:szCs w:val="32"/>
+        </w:rPr>
+        <w:t>:</w:t>
       </w:r>
     </w:p>
     <w:p>
@@ -361,48 +338,7 @@
           <w:sz w:val="28"/>
           <w:szCs w:val="28"/>
         </w:rPr>
-        <w:t>Not able to get the exact angle but able to capture the change in angle with extension with good accuracy</w:t>
-      </w:r>
-      <w:r>
-        <w:rPr>
-          <w:rFonts w:ascii="Times New Roman" w:hAnsi="Times New Roman" w:cs="Times New Roman"/>
-          <w:sz w:val="28"/>
-          <w:szCs w:val="28"/>
-        </w:rPr>
-        <w:t>.</w:t>
-      </w:r>
-    </w:p>
-    <w:p>
-      <w:pPr>
-        <w:spacing w:line="360" w:lineRule="auto"/>
-        <w:jc w:val="both"/>
-        <w:rPr>
-          <w:rFonts w:ascii="Times New Roman" w:hAnsi="Times New Roman" w:cs="Times New Roman"/>
-          <w:b/>
-          <w:bCs/>
-          <w:sz w:val="32"/>
-          <w:szCs w:val="32"/>
-        </w:rPr>
-      </w:pPr>
-      <w:r>
-        <w:rPr>
-          <w:rFonts w:ascii="Times New Roman" w:hAnsi="Times New Roman" w:cs="Times New Roman"/>
-          <w:b/>
-          <w:bCs/>
-          <w:sz w:val="32"/>
-          <w:szCs w:val="32"/>
-        </w:rPr>
-        <w:t>Possibilities for future tasks</w:t>
-      </w:r>
-      <w:r>
-        <w:rPr>
-          <w:rFonts w:ascii="Times New Roman" w:hAnsi="Times New Roman" w:cs="Times New Roman"/>
-          <w:b/>
-          <w:bCs/>
-          <w:sz w:val="32"/>
-          <w:szCs w:val="32"/>
-        </w:rPr>
-        <w:t>:</w:t>
+        <w:t>Completing the BOSCH device deflection measurements for 14.3 Kgs</w:t>
       </w:r>
     </w:p>
     <w:p>
@@ -428,16 +364,11 @@
           <w:sz w:val="28"/>
           <w:szCs w:val="28"/>
         </w:rPr>
-        <w:t>Completing the BOSCH device deflection measurements for 14.3 Kgs</w:t>
+        <w:t>Complete conversion of InverseDynamics file into python script</w:t>
       </w:r>
     </w:p>
     <w:p>
       <w:pPr>
-        <w:pStyle w:val="ListParagraph"/>
-        <w:numPr>
-          <w:ilvl w:val="0"/>
-          <w:numId w:val="2"/>
-        </w:numPr>
         <w:spacing w:line="360" w:lineRule="auto"/>
         <w:jc w:val="both"/>
         <w:rPr>
@@ -451,19 +382,36 @@
       <w:r>
         <w:rPr>
           <w:rFonts w:ascii="Times New Roman" w:hAnsi="Times New Roman" w:cs="Times New Roman"/>
-          <w:sz w:val="28"/>
-          <w:szCs w:val="28"/>
-        </w:rPr>
-        <w:t>iPhone recordings of 8.1 Kgs and 14.3 Kgs with and without weights at an extension range of 112 cm to 157 cm</w:t>
+          <w:b/>
+          <w:bCs/>
+          <w:sz w:val="32"/>
+          <w:szCs w:val="32"/>
+        </w:rPr>
+        <w:t>Plots</w:t>
+      </w:r>
+      <w:r>
+        <w:rPr>
+          <w:rFonts w:ascii="Times New Roman" w:hAnsi="Times New Roman" w:cs="Times New Roman"/>
+          <w:b/>
+          <w:bCs/>
+          <w:sz w:val="32"/>
+          <w:szCs w:val="32"/>
+        </w:rPr>
+        <w:t xml:space="preserve"> and pictures</w:t>
+      </w:r>
+      <w:r>
+        <w:rPr>
+          <w:rFonts w:ascii="Times New Roman" w:hAnsi="Times New Roman" w:cs="Times New Roman"/>
+          <w:b/>
+          <w:bCs/>
+          <w:sz w:val="32"/>
+          <w:szCs w:val="32"/>
+        </w:rPr>
+        <w:t>:</w:t>
       </w:r>
     </w:p>
     <w:p>
       <w:pPr>
-        <w:pStyle w:val="ListParagraph"/>
-        <w:numPr>
-          <w:ilvl w:val="0"/>
-          <w:numId w:val="2"/>
-        </w:numPr>
         <w:spacing w:line="360" w:lineRule="auto"/>
         <w:jc w:val="both"/>
         <w:rPr>
@@ -474,158 +422,9 @@
           <w:szCs w:val="32"/>
         </w:rPr>
       </w:pPr>
-      <w:r>
-        <w:rPr>
-          <w:rFonts w:ascii="Times New Roman" w:hAnsi="Times New Roman" w:cs="Times New Roman"/>
-          <w:sz w:val="28"/>
-          <w:szCs w:val="28"/>
-        </w:rPr>
-        <w:lastRenderedPageBreak/>
-        <w:t>Simulate the previously done static measurements exactly in the lab and compare both the measurements</w:t>
-      </w:r>
     </w:p>
     <w:p>
       <w:pPr>
-        <w:pStyle w:val="ListParagraph"/>
-        <w:numPr>
-          <w:ilvl w:val="0"/>
-          <w:numId w:val="2"/>
-        </w:numPr>
-        <w:spacing w:line="360" w:lineRule="auto"/>
-        <w:jc w:val="both"/>
-        <w:rPr>
-          <w:rFonts w:ascii="Times New Roman" w:hAnsi="Times New Roman" w:cs="Times New Roman"/>
-          <w:b/>
-          <w:bCs/>
-          <w:sz w:val="32"/>
-          <w:szCs w:val="32"/>
-        </w:rPr>
-      </w:pPr>
-      <w:r>
-        <w:rPr>
-          <w:rFonts w:ascii="Times New Roman" w:hAnsi="Times New Roman" w:cs="Times New Roman"/>
-          <w:sz w:val="28"/>
-          <w:szCs w:val="28"/>
-        </w:rPr>
-        <w:t>Proceeding with the actual measurements if calibration seems to be proper</w:t>
-      </w:r>
-    </w:p>
-    <w:p>
-      <w:pPr>
-        <w:spacing w:line="360" w:lineRule="auto"/>
-        <w:jc w:val="both"/>
-        <w:rPr>
-          <w:rFonts w:ascii="Times New Roman" w:hAnsi="Times New Roman" w:cs="Times New Roman"/>
-          <w:b/>
-          <w:bCs/>
-          <w:sz w:val="32"/>
-          <w:szCs w:val="32"/>
-        </w:rPr>
-      </w:pPr>
-      <w:r>
-        <w:rPr>
-          <w:rFonts w:ascii="Times New Roman" w:hAnsi="Times New Roman" w:cs="Times New Roman"/>
-          <w:b/>
-          <w:bCs/>
-          <w:sz w:val="32"/>
-          <w:szCs w:val="32"/>
-        </w:rPr>
-        <w:t>Plots</w:t>
-      </w:r>
-      <w:r>
-        <w:rPr>
-          <w:rFonts w:ascii="Times New Roman" w:hAnsi="Times New Roman" w:cs="Times New Roman"/>
-          <w:b/>
-          <w:bCs/>
-          <w:sz w:val="32"/>
-          <w:szCs w:val="32"/>
-        </w:rPr>
-        <w:t xml:space="preserve"> and pictures</w:t>
-      </w:r>
-      <w:r>
-        <w:rPr>
-          <w:rFonts w:ascii="Times New Roman" w:hAnsi="Times New Roman" w:cs="Times New Roman"/>
-          <w:b/>
-          <w:bCs/>
-          <w:sz w:val="32"/>
-          <w:szCs w:val="32"/>
-        </w:rPr>
-        <w:t>:</w:t>
-      </w:r>
-    </w:p>
-    <w:p>
-      <w:pPr>
-        <w:spacing w:line="360" w:lineRule="auto"/>
-        <w:jc w:val="both"/>
-        <w:rPr>
-          <w:rFonts w:ascii="Times New Roman" w:hAnsi="Times New Roman" w:cs="Times New Roman"/>
-          <w:b/>
-          <w:bCs/>
-          <w:sz w:val="32"/>
-          <w:szCs w:val="32"/>
-        </w:rPr>
-      </w:pPr>
-      <w:r>
-        <w:rPr>
-          <w:rFonts w:ascii="Times New Roman" w:hAnsi="Times New Roman" w:cs="Times New Roman"/>
-          <w:b/>
-          <w:bCs/>
-          <w:noProof/>
-          <w:sz w:val="40"/>
-          <w:szCs w:val="40"/>
-        </w:rPr>
-        <w:drawing>
-          <wp:inline distT="0" distB="0" distL="0" distR="0" wp14:anchorId="5E39FC62" wp14:editId="6E55205E">
-            <wp:extent cx="5729605" cy="2685415"/>
-            <wp:effectExtent l="0" t="0" r="4445" b="635"/>
-            <wp:docPr id="1143889864" name="Picture 1"/>
-            <wp:cNvGraphicFramePr>
-              <a:graphicFrameLocks xmlns:a="http://schemas.openxmlformats.org/drawingml/2006/main" noChangeAspect="1"/>
-            </wp:cNvGraphicFramePr>
-            <a:graphic xmlns:a="http://schemas.openxmlformats.org/drawingml/2006/main">
-              <a:graphicData uri="http://schemas.openxmlformats.org/drawingml/2006/picture">
-                <pic:pic xmlns:pic="http://schemas.openxmlformats.org/drawingml/2006/picture">
-                  <pic:nvPicPr>
-                    <pic:cNvPr id="0" name="Picture 1"/>
-                    <pic:cNvPicPr>
-                      <a:picLocks noChangeAspect="1" noChangeArrowheads="1"/>
-                    </pic:cNvPicPr>
-                  </pic:nvPicPr>
-                  <pic:blipFill>
-                    <a:blip r:embed="rId5" cstate="print">
-                      <a:extLst>
-                        <a:ext uri="{28A0092B-C50C-407E-A947-70E740481C1C}">
-                          <a14:useLocalDpi xmlns:a14="http://schemas.microsoft.com/office/drawing/2010/main" val="0"/>
-                        </a:ext>
-                      </a:extLst>
-                    </a:blip>
-                    <a:srcRect/>
-                    <a:stretch>
-                      <a:fillRect/>
-                    </a:stretch>
-                  </pic:blipFill>
-                  <pic:spPr bwMode="auto">
-                    <a:xfrm>
-                      <a:off x="0" y="0"/>
-                      <a:ext cx="5729605" cy="2685415"/>
-                    </a:xfrm>
-                    <a:prstGeom prst="rect">
-                      <a:avLst/>
-                    </a:prstGeom>
-                    <a:noFill/>
-                    <a:ln>
-                      <a:noFill/>
-                    </a:ln>
-                  </pic:spPr>
-                </pic:pic>
-              </a:graphicData>
-            </a:graphic>
-          </wp:inline>
-        </w:drawing>
-      </w:r>
-    </w:p>
-    <w:p>
-      <w:pPr>
         <w:spacing w:line="360" w:lineRule="auto"/>
         <w:jc w:val="center"/>
         <w:rPr>
@@ -634,117 +433,6 @@
           <w:szCs w:val="24"/>
         </w:rPr>
       </w:pPr>
-      <w:r>
-        <w:rPr>
-          <w:rFonts w:ascii="Times New Roman" w:hAnsi="Times New Roman" w:cs="Times New Roman"/>
-          <w:b/>
-          <w:bCs/>
-          <w:sz w:val="24"/>
-          <w:szCs w:val="24"/>
-        </w:rPr>
-        <w:t xml:space="preserve">Fig: </w:t>
-      </w:r>
-      <w:r>
-        <w:rPr>
-          <w:rFonts w:ascii="Times New Roman" w:hAnsi="Times New Roman" w:cs="Times New Roman"/>
-          <w:sz w:val="24"/>
-          <w:szCs w:val="24"/>
-        </w:rPr>
-        <w:t>YPR configuration</w:t>
-      </w:r>
-    </w:p>
-    <w:p>
-      <w:pPr>
-        <w:spacing w:line="360" w:lineRule="auto"/>
-        <w:jc w:val="center"/>
-        <w:rPr>
-          <w:rFonts w:ascii="Times New Roman" w:hAnsi="Times New Roman" w:cs="Times New Roman"/>
-          <w:sz w:val="24"/>
-          <w:szCs w:val="24"/>
-        </w:rPr>
-      </w:pPr>
-      <w:r>
-        <w:rPr>
-          <w:rFonts w:ascii="Times New Roman" w:hAnsi="Times New Roman" w:cs="Times New Roman"/>
-          <w:noProof/>
-          <w:sz w:val="24"/>
-          <w:szCs w:val="24"/>
-        </w:rPr>
-        <w:drawing>
-          <wp:inline distT="0" distB="0" distL="0" distR="0" wp14:anchorId="1A8F1452" wp14:editId="523D1D26">
-            <wp:extent cx="6580304" cy="2862207"/>
-            <wp:effectExtent l="0" t="0" r="0" b="0"/>
-            <wp:docPr id="563904780" name="Picture 1"/>
-            <wp:cNvGraphicFramePr>
-              <a:graphicFrameLocks xmlns:a="http://schemas.openxmlformats.org/drawingml/2006/main" noChangeAspect="1"/>
-            </wp:cNvGraphicFramePr>
-            <a:graphic xmlns:a="http://schemas.openxmlformats.org/drawingml/2006/main">
-              <a:graphicData uri="http://schemas.openxmlformats.org/drawingml/2006/picture">
-                <pic:pic xmlns:pic="http://schemas.openxmlformats.org/drawingml/2006/picture">
-                  <pic:nvPicPr>
-                    <pic:cNvPr id="563904780" name=""/>
-                    <pic:cNvPicPr/>
-                  </pic:nvPicPr>
-                  <pic:blipFill>
-                    <a:blip r:embed="rId6"/>
-                    <a:stretch>
-                      <a:fillRect/>
-                    </a:stretch>
-                  </pic:blipFill>
-                  <pic:spPr>
-                    <a:xfrm>
-                      <a:off x="0" y="0"/>
-                      <a:ext cx="6669340" cy="2900935"/>
-                    </a:xfrm>
-                    <a:prstGeom prst="rect">
-                      <a:avLst/>
-                    </a:prstGeom>
-                  </pic:spPr>
-                </pic:pic>
-              </a:graphicData>
-            </a:graphic>
-          </wp:inline>
-        </w:drawing>
-      </w:r>
-    </w:p>
-    <w:p>
-      <w:pPr>
-        <w:spacing w:line="360" w:lineRule="auto"/>
-        <w:jc w:val="center"/>
-        <w:rPr>
-          <w:rFonts w:ascii="Times New Roman" w:hAnsi="Times New Roman" w:cs="Times New Roman"/>
-          <w:sz w:val="24"/>
-          <w:szCs w:val="24"/>
-        </w:rPr>
-      </w:pPr>
-      <w:r>
-        <w:rPr>
-          <w:rFonts w:ascii="Times New Roman" w:hAnsi="Times New Roman" w:cs="Times New Roman"/>
-          <w:b/>
-          <w:bCs/>
-          <w:sz w:val="24"/>
-          <w:szCs w:val="24"/>
-        </w:rPr>
-        <w:t>Fig</w:t>
-      </w:r>
-      <w:r>
-        <w:rPr>
-          <w:rFonts w:ascii="Times New Roman" w:hAnsi="Times New Roman" w:cs="Times New Roman"/>
-          <w:b/>
-          <w:bCs/>
-          <w:sz w:val="24"/>
-          <w:szCs w:val="24"/>
-        </w:rPr>
-        <w:t xml:space="preserve">: </w:t>
-      </w:r>
-      <w:r>
-        <w:rPr>
-          <w:rFonts w:ascii="Times New Roman" w:hAnsi="Times New Roman" w:cs="Times New Roman"/>
-          <w:sz w:val="24"/>
-          <w:szCs w:val="24"/>
-        </w:rPr>
-        <w:t>Figure 1 (Previously measured data from extensions 0 to 1240 mm) and figure 2 (Measured in lab from 900 mm to 1240 mm)</w:t>
-      </w:r>
     </w:p>
     <w:sectPr>
       <w:pgSz w:w="11906" w:h="16838"/>

</xml_diff>